<commit_message>
finish the code and the report
</commit_message>
<xml_diff>
--- a/Workshops/workshop-2/group_31_ws_2_report.docx
+++ b/Workshops/workshop-2/group_31_ws_2_report.docx
@@ -183,7 +183,33 @@
           <w:tcPr>
             <w:tcW w:w="6753" w:type="dxa"/>
           </w:tcPr>
-          <w:p/>
+          <w:p>
+            <w:pPr>
+              <w:rPr>
+                <w:rFonts w:hint="eastAsia"/>
+                <w:lang w:val="en-CA" w:eastAsia="zh-CN"/>
+              </w:rPr>
+            </w:pPr>
+            <w:r>
+              <w:rPr>
+                <w:lang w:val="en-CA" w:eastAsia="zh-CN"/>
+              </w:rPr>
+              <w:t>Code and report for q</w:t>
+            </w:r>
+            <w:r>
+              <w:rPr>
+                <w:rFonts w:hint="eastAsia"/>
+                <w:lang w:val="en-CA" w:eastAsia="zh-CN"/>
+              </w:rPr>
+              <w:t>u</w:t>
+            </w:r>
+            <w:r>
+              <w:rPr>
+                <w:lang w:val="en-CA" w:eastAsia="zh-CN"/>
+              </w:rPr>
+              <w:t>estion 1 and 2</w:t>
+            </w:r>
+          </w:p>
         </w:tc>
       </w:tr>
       <w:tr>
@@ -333,19 +359,10 @@
       </w:pPr>
       <w:r>
         <w:rPr>
-          <w:b/>
-          <w:bCs/>
-          <w:sz w:val="23"/>
-          <w:szCs w:val="23"/>
-        </w:rPr>
-        <w:t xml:space="preserve">b) </w:t>
-      </w:r>
-      <w:r>
-        <w:rPr>
-          <w:sz w:val="23"/>
-          <w:szCs w:val="23"/>
-        </w:rPr>
-        <w:t xml:space="preserve">find image width (number of columns) </w:t>
+          <w:sz w:val="23"/>
+          <w:szCs w:val="23"/>
+        </w:rPr>
+        <w:t>Image height: 300</w:t>
       </w:r>
     </w:p>
     <w:p>
@@ -365,14 +382,14 @@
           <w:sz w:val="23"/>
           <w:szCs w:val="23"/>
         </w:rPr>
-        <w:t xml:space="preserve">c) </w:t>
-      </w:r>
-      <w:r>
-        <w:rPr>
-          <w:sz w:val="23"/>
-          <w:szCs w:val="23"/>
-        </w:rPr>
-        <w:t xml:space="preserve">find the image number of channels. </w:t>
+        <w:t xml:space="preserve">b) </w:t>
+      </w:r>
+      <w:r>
+        <w:rPr>
+          <w:sz w:val="23"/>
+          <w:szCs w:val="23"/>
+        </w:rPr>
+        <w:t xml:space="preserve">find image width (number of columns) </w:t>
       </w:r>
     </w:p>
     <w:p>
@@ -387,19 +404,10 @@
       </w:pPr>
       <w:r>
         <w:rPr>
-          <w:b/>
-          <w:bCs/>
-          <w:sz w:val="23"/>
-          <w:szCs w:val="23"/>
-        </w:rPr>
-        <w:t xml:space="preserve">d) </w:t>
-      </w:r>
-      <w:r>
-        <w:rPr>
-          <w:sz w:val="23"/>
-          <w:szCs w:val="23"/>
-        </w:rPr>
-        <w:t xml:space="preserve">find image datatype. </w:t>
+          <w:sz w:val="23"/>
+          <w:szCs w:val="23"/>
+        </w:rPr>
+        <w:t>Image width: 453</w:t>
       </w:r>
     </w:p>
     <w:p>
@@ -419,14 +427,14 @@
           <w:sz w:val="23"/>
           <w:szCs w:val="23"/>
         </w:rPr>
-        <w:t xml:space="preserve">e) </w:t>
-      </w:r>
-      <w:r>
-        <w:rPr>
-          <w:sz w:val="23"/>
-          <w:szCs w:val="23"/>
-        </w:rPr>
-        <w:t xml:space="preserve">find the image number of pixels. </w:t>
+        <w:t xml:space="preserve">c) </w:t>
+      </w:r>
+      <w:r>
+        <w:rPr>
+          <w:sz w:val="23"/>
+          <w:szCs w:val="23"/>
+        </w:rPr>
+        <w:t xml:space="preserve">find the image number of channels. </w:t>
       </w:r>
     </w:p>
     <w:p>
@@ -441,51 +449,10 @@
       </w:pPr>
       <w:r>
         <w:rPr>
-          <w:b/>
-          <w:bCs/>
-          <w:sz w:val="23"/>
-          <w:szCs w:val="23"/>
-        </w:rPr>
-        <w:t xml:space="preserve">f) </w:t>
-      </w:r>
-      <w:r>
-        <w:rPr>
-          <w:sz w:val="23"/>
-          <w:szCs w:val="23"/>
-        </w:rPr>
-        <w:t xml:space="preserve">convert the image to gray level and then save it in the </w:t>
-      </w:r>
-      <w:r>
-        <w:rPr>
-          <w:b/>
-          <w:bCs/>
-          <w:sz w:val="23"/>
-          <w:szCs w:val="23"/>
-        </w:rPr>
-        <w:t xml:space="preserve">output </w:t>
-      </w:r>
-      <w:r>
-        <w:rPr>
-          <w:sz w:val="23"/>
-          <w:szCs w:val="23"/>
-        </w:rPr>
-        <w:t>directory with name "</w:t>
-      </w:r>
-      <w:r>
-        <w:rPr>
-          <w:b/>
-          <w:bCs/>
-          <w:sz w:val="23"/>
-          <w:szCs w:val="23"/>
-        </w:rPr>
-        <w:t>bicyclegray.jpg</w:t>
-      </w:r>
-      <w:r>
-        <w:rPr>
-          <w:sz w:val="23"/>
-          <w:szCs w:val="23"/>
-        </w:rPr>
-        <w:t xml:space="preserve">" </w:t>
+          <w:sz w:val="23"/>
+          <w:szCs w:val="23"/>
+        </w:rPr>
+        <w:t>Number of channels: 3</w:t>
       </w:r>
     </w:p>
     <w:p>
@@ -505,14 +472,14 @@
           <w:sz w:val="23"/>
           <w:szCs w:val="23"/>
         </w:rPr>
-        <w:t xml:space="preserve">g) </w:t>
-      </w:r>
-      <w:r>
-        <w:rPr>
-          <w:sz w:val="23"/>
-          <w:szCs w:val="23"/>
-        </w:rPr>
-        <w:t xml:space="preserve">find the maximum value of the pixel values. </w:t>
+        <w:t xml:space="preserve">d) </w:t>
+      </w:r>
+      <w:r>
+        <w:rPr>
+          <w:sz w:val="23"/>
+          <w:szCs w:val="23"/>
+        </w:rPr>
+        <w:t xml:space="preserve">find image datatype. </w:t>
       </w:r>
     </w:p>
     <w:p>
@@ -527,19 +494,10 @@
       </w:pPr>
       <w:r>
         <w:rPr>
-          <w:b/>
-          <w:bCs/>
-          <w:sz w:val="23"/>
-          <w:szCs w:val="23"/>
-        </w:rPr>
-        <w:t xml:space="preserve">h) </w:t>
-      </w:r>
-      <w:r>
-        <w:rPr>
-          <w:sz w:val="23"/>
-          <w:szCs w:val="23"/>
-        </w:rPr>
-        <w:t xml:space="preserve">Calculate the mean/average of the pixel values. </w:t>
+          <w:sz w:val="23"/>
+          <w:szCs w:val="23"/>
+        </w:rPr>
+        <w:t>Image datatype: uint8</w:t>
       </w:r>
     </w:p>
     <w:p>
@@ -552,64 +510,21 @@
           <w:szCs w:val="23"/>
         </w:rPr>
       </w:pPr>
-      <w:proofErr w:type="spellStart"/>
-      <w:r>
-        <w:rPr>
-          <w:b/>
-          <w:bCs/>
-          <w:sz w:val="23"/>
-          <w:szCs w:val="23"/>
-        </w:rPr>
-        <w:t>i</w:t>
-      </w:r>
-      <w:proofErr w:type="spellEnd"/>
-      <w:r>
-        <w:rPr>
-          <w:b/>
-          <w:bCs/>
-          <w:sz w:val="23"/>
-          <w:szCs w:val="23"/>
-        </w:rPr>
-        <w:t xml:space="preserve">) </w:t>
-      </w:r>
-      <w:r>
-        <w:rPr>
-          <w:sz w:val="23"/>
-          <w:szCs w:val="23"/>
-        </w:rPr>
-        <w:t xml:space="preserve">Change the image's pixel values in the following way: all pixels’ values less than the average value calculated at point (h) will be equal to 0 and all the other pixels will be equal to 1. Then, save it in the </w:t>
-      </w:r>
-      <w:r>
-        <w:rPr>
-          <w:b/>
-          <w:bCs/>
-          <w:sz w:val="23"/>
-          <w:szCs w:val="23"/>
-        </w:rPr>
-        <w:t xml:space="preserve">output </w:t>
-      </w:r>
-      <w:r>
-        <w:rPr>
-          <w:sz w:val="23"/>
-          <w:szCs w:val="23"/>
-        </w:rPr>
-        <w:t>directory with name "</w:t>
-      </w:r>
-      <w:r>
-        <w:rPr>
-          <w:b/>
-          <w:bCs/>
-          <w:sz w:val="23"/>
-          <w:szCs w:val="23"/>
-        </w:rPr>
-        <w:t>bicycleoutA.jpg</w:t>
-      </w:r>
-      <w:r>
-        <w:rPr>
-          <w:sz w:val="23"/>
-          <w:szCs w:val="23"/>
-        </w:rPr>
-        <w:t xml:space="preserve">" </w:t>
+      <w:r>
+        <w:rPr>
+          <w:b/>
+          <w:bCs/>
+          <w:sz w:val="23"/>
+          <w:szCs w:val="23"/>
+        </w:rPr>
+        <w:t xml:space="preserve">e) </w:t>
+      </w:r>
+      <w:r>
+        <w:rPr>
+          <w:sz w:val="23"/>
+          <w:szCs w:val="23"/>
+        </w:rPr>
+        <w:t xml:space="preserve">find the image number of pixels. </w:t>
       </w:r>
     </w:p>
     <w:p>
@@ -624,12 +539,355 @@
       </w:pPr>
       <w:r>
         <w:rPr>
-          <w:b/>
-          <w:bCs/>
+          <w:sz w:val="23"/>
+          <w:szCs w:val="23"/>
+        </w:rPr>
+        <w:t>Number of pixels: 407700</w:t>
+      </w:r>
+    </w:p>
+    <w:p>
+      <w:pPr>
+        <w:pStyle w:val="Default"/>
+        <w:spacing w:after="160"/>
+        <w:ind w:left="720" w:hanging="360"/>
+        <w:rPr>
+          <w:sz w:val="23"/>
+          <w:szCs w:val="23"/>
+        </w:rPr>
+      </w:pPr>
+      <w:r>
+        <w:rPr>
+          <w:b/>
+          <w:bCs/>
+          <w:sz w:val="23"/>
+          <w:szCs w:val="23"/>
+        </w:rPr>
+        <w:t xml:space="preserve">f) </w:t>
+      </w:r>
+      <w:r>
+        <w:rPr>
+          <w:sz w:val="23"/>
+          <w:szCs w:val="23"/>
+        </w:rPr>
+        <w:t xml:space="preserve">convert the image to gray level and then save it in the </w:t>
+      </w:r>
+      <w:r>
+        <w:rPr>
+          <w:b/>
+          <w:bCs/>
+          <w:sz w:val="23"/>
+          <w:szCs w:val="23"/>
+        </w:rPr>
+        <w:t xml:space="preserve">output </w:t>
+      </w:r>
+      <w:r>
+        <w:rPr>
+          <w:sz w:val="23"/>
+          <w:szCs w:val="23"/>
+        </w:rPr>
+        <w:t>directory with name "</w:t>
+      </w:r>
+      <w:r>
+        <w:rPr>
+          <w:b/>
+          <w:bCs/>
+          <w:sz w:val="23"/>
+          <w:szCs w:val="23"/>
+        </w:rPr>
+        <w:t>bicyclegray.jpg</w:t>
+      </w:r>
+      <w:r>
+        <w:rPr>
+          <w:sz w:val="23"/>
+          <w:szCs w:val="23"/>
+        </w:rPr>
+        <w:t xml:space="preserve">" </w:t>
+      </w:r>
+    </w:p>
+    <w:p>
+      <w:pPr>
+        <w:pStyle w:val="Default"/>
+        <w:spacing w:after="160"/>
+        <w:ind w:left="720" w:hanging="360"/>
+        <w:jc w:val="center"/>
+        <w:rPr>
+          <w:sz w:val="23"/>
+          <w:szCs w:val="23"/>
+        </w:rPr>
+      </w:pPr>
+      <w:r>
+        <w:rPr>
           <w:sz w:val="23"/>
           <w:szCs w:val="23"/>
         </w:rPr>
         <w:lastRenderedPageBreak/>
+        <w:drawing>
+          <wp:inline distT="0" distB="0" distL="0" distR="0" wp14:anchorId="55EA73F5" wp14:editId="3380A900">
+            <wp:extent cx="2870200" cy="1905000"/>
+            <wp:effectExtent l="0" t="0" r="0" b="0"/>
+            <wp:docPr id="1658211967" name="Picture 1" descr="A black bicycle with a white background&#10;&#10;Description automatically generated"/>
+            <wp:cNvGraphicFramePr>
+              <a:graphicFrameLocks xmlns:a="http://schemas.openxmlformats.org/drawingml/2006/main" noChangeAspect="1"/>
+            </wp:cNvGraphicFramePr>
+            <a:graphic xmlns:a="http://schemas.openxmlformats.org/drawingml/2006/main">
+              <a:graphicData uri="http://schemas.openxmlformats.org/drawingml/2006/picture">
+                <pic:pic xmlns:pic="http://schemas.openxmlformats.org/drawingml/2006/picture">
+                  <pic:nvPicPr>
+                    <pic:cNvPr id="1658211967" name="Picture 1" descr="A black bicycle with a white background&#10;&#10;Description automatically generated"/>
+                    <pic:cNvPicPr/>
+                  </pic:nvPicPr>
+                  <pic:blipFill>
+                    <a:blip r:embed="rId5"/>
+                    <a:stretch>
+                      <a:fillRect/>
+                    </a:stretch>
+                  </pic:blipFill>
+                  <pic:spPr>
+                    <a:xfrm>
+                      <a:off x="0" y="0"/>
+                      <a:ext cx="2870200" cy="1905000"/>
+                    </a:xfrm>
+                    <a:prstGeom prst="rect">
+                      <a:avLst/>
+                    </a:prstGeom>
+                  </pic:spPr>
+                </pic:pic>
+              </a:graphicData>
+            </a:graphic>
+          </wp:inline>
+        </w:drawing>
+      </w:r>
+    </w:p>
+    <w:p>
+      <w:pPr>
+        <w:pStyle w:val="Default"/>
+        <w:spacing w:after="160"/>
+        <w:ind w:left="720" w:hanging="360"/>
+        <w:rPr>
+          <w:sz w:val="23"/>
+          <w:szCs w:val="23"/>
+        </w:rPr>
+      </w:pPr>
+      <w:r>
+        <w:rPr>
+          <w:b/>
+          <w:bCs/>
+          <w:sz w:val="23"/>
+          <w:szCs w:val="23"/>
+        </w:rPr>
+        <w:t xml:space="preserve">g) </w:t>
+      </w:r>
+      <w:r>
+        <w:rPr>
+          <w:sz w:val="23"/>
+          <w:szCs w:val="23"/>
+        </w:rPr>
+        <w:t xml:space="preserve">find the maximum value of the pixel values. </w:t>
+      </w:r>
+    </w:p>
+    <w:p>
+      <w:pPr>
+        <w:pStyle w:val="Default"/>
+        <w:spacing w:after="160"/>
+        <w:ind w:left="720" w:hanging="360"/>
+        <w:rPr>
+          <w:sz w:val="23"/>
+          <w:szCs w:val="23"/>
+        </w:rPr>
+      </w:pPr>
+      <w:r>
+        <w:rPr>
+          <w:sz w:val="23"/>
+          <w:szCs w:val="23"/>
+        </w:rPr>
+        <w:t>Maximum pixel value: 255</w:t>
+      </w:r>
+    </w:p>
+    <w:p>
+      <w:pPr>
+        <w:pStyle w:val="Default"/>
+        <w:spacing w:after="160"/>
+        <w:ind w:left="720" w:hanging="360"/>
+        <w:rPr>
+          <w:sz w:val="23"/>
+          <w:szCs w:val="23"/>
+        </w:rPr>
+      </w:pPr>
+      <w:r>
+        <w:rPr>
+          <w:b/>
+          <w:bCs/>
+          <w:sz w:val="23"/>
+          <w:szCs w:val="23"/>
+        </w:rPr>
+        <w:t xml:space="preserve">h) </w:t>
+      </w:r>
+      <w:r>
+        <w:rPr>
+          <w:sz w:val="23"/>
+          <w:szCs w:val="23"/>
+        </w:rPr>
+        <w:t xml:space="preserve">Calculate the mean/average of the pixel values. </w:t>
+      </w:r>
+    </w:p>
+    <w:p>
+      <w:pPr>
+        <w:pStyle w:val="Default"/>
+        <w:spacing w:after="160"/>
+        <w:ind w:left="720" w:hanging="360"/>
+        <w:rPr>
+          <w:sz w:val="23"/>
+          <w:szCs w:val="23"/>
+        </w:rPr>
+      </w:pPr>
+      <w:r>
+        <w:rPr>
+          <w:sz w:val="23"/>
+          <w:szCs w:val="23"/>
+        </w:rPr>
+        <w:t>Mean pixel value: 217.15924208977188</w:t>
+      </w:r>
+    </w:p>
+    <w:p>
+      <w:pPr>
+        <w:pStyle w:val="Default"/>
+        <w:spacing w:after="160"/>
+        <w:ind w:left="720" w:hanging="360"/>
+        <w:rPr>
+          <w:sz w:val="23"/>
+          <w:szCs w:val="23"/>
+        </w:rPr>
+      </w:pPr>
+      <w:proofErr w:type="spellStart"/>
+      <w:r>
+        <w:rPr>
+          <w:b/>
+          <w:bCs/>
+          <w:sz w:val="23"/>
+          <w:szCs w:val="23"/>
+        </w:rPr>
+        <w:t>i</w:t>
+      </w:r>
+      <w:proofErr w:type="spellEnd"/>
+      <w:r>
+        <w:rPr>
+          <w:b/>
+          <w:bCs/>
+          <w:sz w:val="23"/>
+          <w:szCs w:val="23"/>
+        </w:rPr>
+        <w:t xml:space="preserve">) </w:t>
+      </w:r>
+      <w:r>
+        <w:rPr>
+          <w:sz w:val="23"/>
+          <w:szCs w:val="23"/>
+        </w:rPr>
+        <w:t xml:space="preserve">Change the image's pixel values in the following way: all pixels’ values less than the average value calculated at point (h) will be equal to 0 and all the other pixels will be equal to 1. Then, save it in the </w:t>
+      </w:r>
+      <w:r>
+        <w:rPr>
+          <w:b/>
+          <w:bCs/>
+          <w:sz w:val="23"/>
+          <w:szCs w:val="23"/>
+        </w:rPr>
+        <w:t xml:space="preserve">output </w:t>
+      </w:r>
+      <w:r>
+        <w:rPr>
+          <w:sz w:val="23"/>
+          <w:szCs w:val="23"/>
+        </w:rPr>
+        <w:t>directory with name "</w:t>
+      </w:r>
+      <w:r>
+        <w:rPr>
+          <w:b/>
+          <w:bCs/>
+          <w:sz w:val="23"/>
+          <w:szCs w:val="23"/>
+        </w:rPr>
+        <w:t>bicycleoutA.jpg</w:t>
+      </w:r>
+      <w:r>
+        <w:rPr>
+          <w:sz w:val="23"/>
+          <w:szCs w:val="23"/>
+        </w:rPr>
+        <w:t xml:space="preserve">" </w:t>
+      </w:r>
+    </w:p>
+    <w:p>
+      <w:pPr>
+        <w:pStyle w:val="Default"/>
+        <w:spacing w:after="160"/>
+        <w:ind w:left="720" w:hanging="360"/>
+        <w:jc w:val="center"/>
+        <w:rPr>
+          <w:sz w:val="23"/>
+          <w:szCs w:val="23"/>
+        </w:rPr>
+      </w:pPr>
+      <w:r>
+        <w:rPr>
+          <w:sz w:val="23"/>
+          <w:szCs w:val="23"/>
+        </w:rPr>
+        <w:drawing>
+          <wp:inline distT="0" distB="0" distL="0" distR="0" wp14:anchorId="27BD443C" wp14:editId="59E6C83B">
+            <wp:extent cx="2870200" cy="1905000"/>
+            <wp:effectExtent l="0" t="0" r="0" b="0"/>
+            <wp:docPr id="1059093599" name="Picture 1" descr="A silhouette of a bicycle&#10;&#10;Description automatically generated"/>
+            <wp:cNvGraphicFramePr>
+              <a:graphicFrameLocks xmlns:a="http://schemas.openxmlformats.org/drawingml/2006/main" noChangeAspect="1"/>
+            </wp:cNvGraphicFramePr>
+            <a:graphic xmlns:a="http://schemas.openxmlformats.org/drawingml/2006/main">
+              <a:graphicData uri="http://schemas.openxmlformats.org/drawingml/2006/picture">
+                <pic:pic xmlns:pic="http://schemas.openxmlformats.org/drawingml/2006/picture">
+                  <pic:nvPicPr>
+                    <pic:cNvPr id="1059093599" name="Picture 1" descr="A silhouette of a bicycle&#10;&#10;Description automatically generated"/>
+                    <pic:cNvPicPr/>
+                  </pic:nvPicPr>
+                  <pic:blipFill>
+                    <a:blip r:embed="rId6"/>
+                    <a:stretch>
+                      <a:fillRect/>
+                    </a:stretch>
+                  </pic:blipFill>
+                  <pic:spPr>
+                    <a:xfrm>
+                      <a:off x="0" y="0"/>
+                      <a:ext cx="2870200" cy="1905000"/>
+                    </a:xfrm>
+                    <a:prstGeom prst="rect">
+                      <a:avLst/>
+                    </a:prstGeom>
+                  </pic:spPr>
+                </pic:pic>
+              </a:graphicData>
+            </a:graphic>
+          </wp:inline>
+        </w:drawing>
+      </w:r>
+    </w:p>
+    <w:p>
+      <w:pPr>
+        <w:pStyle w:val="Default"/>
+        <w:spacing w:after="160"/>
+        <w:ind w:left="720" w:hanging="360"/>
+        <w:rPr>
+          <w:sz w:val="23"/>
+          <w:szCs w:val="23"/>
+        </w:rPr>
+      </w:pPr>
+      <w:r>
+        <w:rPr>
+          <w:b/>
+          <w:bCs/>
+          <w:sz w:val="23"/>
+          <w:szCs w:val="23"/>
+        </w:rPr>
         <w:t xml:space="preserve">j) </w:t>
       </w:r>
       <w:r>
@@ -654,6 +912,24 @@
           <w:szCs w:val="23"/>
         </w:rPr>
         <w:t xml:space="preserve">)? </w:t>
+      </w:r>
+    </w:p>
+    <w:p>
+      <w:pPr>
+        <w:pStyle w:val="Default"/>
+        <w:spacing w:after="160"/>
+        <w:ind w:left="720" w:hanging="360"/>
+        <w:rPr>
+          <w:sz w:val="23"/>
+          <w:szCs w:val="23"/>
+        </w:rPr>
+      </w:pPr>
+      <w:r>
+        <w:rPr>
+          <w:sz w:val="23"/>
+          <w:szCs w:val="23"/>
+        </w:rPr>
+        <w:t>The image generated is a binary image.</w:t>
       </w:r>
     </w:p>
     <w:p>
@@ -743,32 +1019,228 @@
     <w:p>
       <w:pPr>
         <w:rPr>
+          <w:sz w:val="23"/>
+          <w:szCs w:val="23"/>
+        </w:rPr>
+      </w:pPr>
+      <w:r>
+        <w:rPr>
+          <w:sz w:val="23"/>
+          <w:szCs w:val="23"/>
+        </w:rPr>
+        <w:t xml:space="preserve">Note: Your code should generate the image with the required intensity and then write/save the image to the </w:t>
+      </w:r>
+      <w:r>
+        <w:rPr>
+          <w:b/>
+          <w:bCs/>
+          <w:sz w:val="23"/>
+          <w:szCs w:val="23"/>
+        </w:rPr>
+        <w:t xml:space="preserve">output </w:t>
+      </w:r>
+      <w:r>
+        <w:rPr>
+          <w:sz w:val="23"/>
+          <w:szCs w:val="23"/>
+        </w:rPr>
+        <w:t xml:space="preserve">directory. The name of generated images as following </w:t>
+      </w:r>
+      <w:r>
+        <w:rPr>
+          <w:b/>
+          <w:bCs/>
+          <w:sz w:val="23"/>
+          <w:szCs w:val="23"/>
+        </w:rPr>
+        <w:t>lena256.jpg</w:t>
+      </w:r>
+      <w:r>
+        <w:rPr>
+          <w:sz w:val="23"/>
+          <w:szCs w:val="23"/>
+        </w:rPr>
+        <w:t xml:space="preserve">, </w:t>
+      </w:r>
+      <w:r>
+        <w:rPr>
+          <w:b/>
+          <w:bCs/>
+          <w:sz w:val="23"/>
+          <w:szCs w:val="23"/>
+        </w:rPr>
+        <w:t>lena128.jpg</w:t>
+      </w:r>
+      <w:r>
+        <w:rPr>
+          <w:sz w:val="23"/>
+          <w:szCs w:val="23"/>
+        </w:rPr>
+        <w:t xml:space="preserve">, </w:t>
+      </w:r>
+      <w:r>
+        <w:rPr>
+          <w:b/>
+          <w:bCs/>
+          <w:sz w:val="23"/>
+          <w:szCs w:val="23"/>
+        </w:rPr>
+        <w:t>lena64.jpg</w:t>
+      </w:r>
+      <w:r>
+        <w:rPr>
+          <w:sz w:val="23"/>
+          <w:szCs w:val="23"/>
+        </w:rPr>
+        <w:t xml:space="preserve">, </w:t>
+      </w:r>
+      <w:r>
+        <w:rPr>
+          <w:b/>
+          <w:bCs/>
+          <w:sz w:val="23"/>
+          <w:szCs w:val="23"/>
+        </w:rPr>
+        <w:t>lena32.jpg</w:t>
+      </w:r>
+      <w:r>
+        <w:rPr>
+          <w:sz w:val="23"/>
+          <w:szCs w:val="23"/>
+        </w:rPr>
+        <w:t xml:space="preserve">, </w:t>
+      </w:r>
+      <w:r>
+        <w:rPr>
+          <w:b/>
+          <w:bCs/>
+          <w:sz w:val="23"/>
+          <w:szCs w:val="23"/>
+        </w:rPr>
+        <w:t>lena16.png</w:t>
+      </w:r>
+      <w:r>
+        <w:rPr>
+          <w:sz w:val="23"/>
+          <w:szCs w:val="23"/>
+        </w:rPr>
+        <w:t xml:space="preserve">, </w:t>
+      </w:r>
+      <w:r>
+        <w:rPr>
+          <w:b/>
+          <w:bCs/>
+          <w:sz w:val="23"/>
+          <w:szCs w:val="23"/>
+        </w:rPr>
+        <w:t>lena8.png</w:t>
+      </w:r>
+      <w:r>
+        <w:rPr>
+          <w:sz w:val="23"/>
+          <w:szCs w:val="23"/>
+        </w:rPr>
+        <w:t xml:space="preserve">, </w:t>
+      </w:r>
+      <w:r>
+        <w:rPr>
+          <w:b/>
+          <w:bCs/>
+          <w:sz w:val="23"/>
+          <w:szCs w:val="23"/>
+        </w:rPr>
+        <w:t>lena4.png</w:t>
+      </w:r>
+      <w:r>
+        <w:rPr>
+          <w:sz w:val="23"/>
+          <w:szCs w:val="23"/>
+        </w:rPr>
+        <w:t xml:space="preserve">, and </w:t>
+      </w:r>
+      <w:r>
+        <w:rPr>
+          <w:b/>
+          <w:bCs/>
+          <w:sz w:val="23"/>
+          <w:szCs w:val="23"/>
+        </w:rPr>
+        <w:t>lena2.png</w:t>
+      </w:r>
+      <w:r>
+        <w:rPr>
+          <w:sz w:val="23"/>
+          <w:szCs w:val="23"/>
+        </w:rPr>
+        <w:t>.</w:t>
+      </w:r>
+    </w:p>
+    <w:p>
+      <w:pPr>
+        <w:jc w:val="center"/>
+        <w:rPr>
           <w:lang w:val="en-US" w:eastAsia="zh-CN"/>
         </w:rPr>
       </w:pPr>
       <w:r>
         <w:rPr>
-          <w:sz w:val="23"/>
-          <w:szCs w:val="23"/>
-        </w:rPr>
-        <w:t xml:space="preserve">Note: Your code should generate the image with the required intensity and then write/save the image to the </w:t>
-      </w:r>
-      <w:r>
-        <w:rPr>
-          <w:b/>
-          <w:bCs/>
-          <w:sz w:val="23"/>
-          <w:szCs w:val="23"/>
-        </w:rPr>
-        <w:t xml:space="preserve">output </w:t>
-      </w:r>
-      <w:r>
-        <w:rPr>
-          <w:sz w:val="23"/>
-          <w:szCs w:val="23"/>
-        </w:rPr>
-        <w:t xml:space="preserve">directory. The name of generated images as following </w:t>
-      </w:r>
+          <w:noProof/>
+          <w:lang w:val="en-US" w:eastAsia="zh-CN"/>
+        </w:rPr>
+        <w:lastRenderedPageBreak/>
+        <w:drawing>
+          <wp:inline distT="0" distB="0" distL="0" distR="0" wp14:anchorId="4C8349BF" wp14:editId="02C528EC">
+            <wp:extent cx="1625600" cy="1625600"/>
+            <wp:effectExtent l="0" t="0" r="0" b="0"/>
+            <wp:docPr id="1209199720" name="Picture 1" descr="A person wearing a hat&#10;&#10;Description automatically generated"/>
+            <wp:cNvGraphicFramePr>
+              <a:graphicFrameLocks xmlns:a="http://schemas.openxmlformats.org/drawingml/2006/main" noChangeAspect="1"/>
+            </wp:cNvGraphicFramePr>
+            <a:graphic xmlns:a="http://schemas.openxmlformats.org/drawingml/2006/main">
+              <a:graphicData uri="http://schemas.openxmlformats.org/drawingml/2006/picture">
+                <pic:pic xmlns:pic="http://schemas.openxmlformats.org/drawingml/2006/picture">
+                  <pic:nvPicPr>
+                    <pic:cNvPr id="1209199720" name="Picture 1" descr="A person wearing a hat&#10;&#10;Description automatically generated"/>
+                    <pic:cNvPicPr/>
+                  </pic:nvPicPr>
+                  <pic:blipFill>
+                    <a:blip r:embed="rId7">
+                      <a:extLst>
+                        <a:ext uri="{28A0092B-C50C-407E-A947-70E740481C1C}">
+                          <a14:useLocalDpi xmlns:a14="http://schemas.microsoft.com/office/drawing/2010/main" val="0"/>
+                        </a:ext>
+                      </a:extLst>
+                    </a:blip>
+                    <a:stretch>
+                      <a:fillRect/>
+                    </a:stretch>
+                  </pic:blipFill>
+                  <pic:spPr>
+                    <a:xfrm>
+                      <a:off x="0" y="0"/>
+                      <a:ext cx="1625600" cy="1625600"/>
+                    </a:xfrm>
+                    <a:prstGeom prst="rect">
+                      <a:avLst/>
+                    </a:prstGeom>
+                  </pic:spPr>
+                </pic:pic>
+              </a:graphicData>
+            </a:graphic>
+          </wp:inline>
+        </w:drawing>
+      </w:r>
+    </w:p>
+    <w:p>
+      <w:pPr>
+        <w:jc w:val="center"/>
+        <w:rPr>
+          <w:b/>
+          <w:bCs/>
+          <w:sz w:val="23"/>
+          <w:szCs w:val="23"/>
+        </w:rPr>
+      </w:pPr>
       <w:r>
         <w:rPr>
           <w:b/>
@@ -778,13 +1250,89 @@
         </w:rPr>
         <w:t>lena256.jpg</w:t>
       </w:r>
-      <w:r>
-        <w:rPr>
-          <w:sz w:val="23"/>
-          <w:szCs w:val="23"/>
-        </w:rPr>
-        <w:t xml:space="preserve">, </w:t>
-      </w:r>
+    </w:p>
+    <w:p>
+      <w:pPr>
+        <w:jc w:val="center"/>
+        <w:rPr>
+          <w:b/>
+          <w:bCs/>
+          <w:sz w:val="23"/>
+          <w:szCs w:val="23"/>
+        </w:rPr>
+      </w:pPr>
+    </w:p>
+    <w:p>
+      <w:pPr>
+        <w:jc w:val="center"/>
+        <w:rPr>
+          <w:b/>
+          <w:bCs/>
+          <w:sz w:val="23"/>
+          <w:szCs w:val="23"/>
+        </w:rPr>
+      </w:pPr>
+      <w:r>
+        <w:rPr>
+          <w:b/>
+          <w:bCs/>
+          <w:noProof/>
+          <w:sz w:val="23"/>
+          <w:szCs w:val="23"/>
+        </w:rPr>
+        <w:drawing>
+          <wp:inline distT="0" distB="0" distL="0" distR="0" wp14:anchorId="005830DF" wp14:editId="6901ABFB">
+            <wp:extent cx="1625600" cy="1625600"/>
+            <wp:effectExtent l="0" t="0" r="0" b="0"/>
+            <wp:docPr id="1824123008" name="Picture 2" descr="A person wearing a hat&#10;&#10;Description automatically generated"/>
+            <wp:cNvGraphicFramePr>
+              <a:graphicFrameLocks xmlns:a="http://schemas.openxmlformats.org/drawingml/2006/main" noChangeAspect="1"/>
+            </wp:cNvGraphicFramePr>
+            <a:graphic xmlns:a="http://schemas.openxmlformats.org/drawingml/2006/main">
+              <a:graphicData uri="http://schemas.openxmlformats.org/drawingml/2006/picture">
+                <pic:pic xmlns:pic="http://schemas.openxmlformats.org/drawingml/2006/picture">
+                  <pic:nvPicPr>
+                    <pic:cNvPr id="1824123008" name="Picture 2" descr="A person wearing a hat&#10;&#10;Description automatically generated"/>
+                    <pic:cNvPicPr/>
+                  </pic:nvPicPr>
+                  <pic:blipFill>
+                    <a:blip r:embed="rId8">
+                      <a:extLst>
+                        <a:ext uri="{28A0092B-C50C-407E-A947-70E740481C1C}">
+                          <a14:useLocalDpi xmlns:a14="http://schemas.microsoft.com/office/drawing/2010/main" val="0"/>
+                        </a:ext>
+                      </a:extLst>
+                    </a:blip>
+                    <a:stretch>
+                      <a:fillRect/>
+                    </a:stretch>
+                  </pic:blipFill>
+                  <pic:spPr>
+                    <a:xfrm>
+                      <a:off x="0" y="0"/>
+                      <a:ext cx="1625600" cy="1625600"/>
+                    </a:xfrm>
+                    <a:prstGeom prst="rect">
+                      <a:avLst/>
+                    </a:prstGeom>
+                  </pic:spPr>
+                </pic:pic>
+              </a:graphicData>
+            </a:graphic>
+          </wp:inline>
+        </w:drawing>
+      </w:r>
+    </w:p>
+    <w:p>
+      <w:pPr>
+        <w:jc w:val="center"/>
+        <w:rPr>
+          <w:b/>
+          <w:bCs/>
+          <w:sz w:val="23"/>
+          <w:szCs w:val="23"/>
+        </w:rPr>
+      </w:pPr>
       <w:r>
         <w:rPr>
           <w:b/>
@@ -794,13 +1342,89 @@
         </w:rPr>
         <w:t>lena128.jpg</w:t>
       </w:r>
-      <w:r>
-        <w:rPr>
-          <w:sz w:val="23"/>
-          <w:szCs w:val="23"/>
-        </w:rPr>
-        <w:t xml:space="preserve">, </w:t>
-      </w:r>
+    </w:p>
+    <w:p>
+      <w:pPr>
+        <w:jc w:val="center"/>
+        <w:rPr>
+          <w:b/>
+          <w:bCs/>
+          <w:sz w:val="23"/>
+          <w:szCs w:val="23"/>
+        </w:rPr>
+      </w:pPr>
+    </w:p>
+    <w:p>
+      <w:pPr>
+        <w:jc w:val="center"/>
+        <w:rPr>
+          <w:b/>
+          <w:bCs/>
+          <w:sz w:val="23"/>
+          <w:szCs w:val="23"/>
+        </w:rPr>
+      </w:pPr>
+      <w:r>
+        <w:rPr>
+          <w:b/>
+          <w:bCs/>
+          <w:noProof/>
+          <w:sz w:val="23"/>
+          <w:szCs w:val="23"/>
+        </w:rPr>
+        <w:drawing>
+          <wp:inline distT="0" distB="0" distL="0" distR="0" wp14:anchorId="51CF1B80" wp14:editId="7C0174B1">
+            <wp:extent cx="1625600" cy="1625600"/>
+            <wp:effectExtent l="0" t="0" r="0" b="0"/>
+            <wp:docPr id="1401114622" name="Picture 3" descr="A person wearing a hat&#10;&#10;Description automatically generated"/>
+            <wp:cNvGraphicFramePr>
+              <a:graphicFrameLocks xmlns:a="http://schemas.openxmlformats.org/drawingml/2006/main" noChangeAspect="1"/>
+            </wp:cNvGraphicFramePr>
+            <a:graphic xmlns:a="http://schemas.openxmlformats.org/drawingml/2006/main">
+              <a:graphicData uri="http://schemas.openxmlformats.org/drawingml/2006/picture">
+                <pic:pic xmlns:pic="http://schemas.openxmlformats.org/drawingml/2006/picture">
+                  <pic:nvPicPr>
+                    <pic:cNvPr id="1401114622" name="Picture 3" descr="A person wearing a hat&#10;&#10;Description automatically generated"/>
+                    <pic:cNvPicPr/>
+                  </pic:nvPicPr>
+                  <pic:blipFill>
+                    <a:blip r:embed="rId9">
+                      <a:extLst>
+                        <a:ext uri="{28A0092B-C50C-407E-A947-70E740481C1C}">
+                          <a14:useLocalDpi xmlns:a14="http://schemas.microsoft.com/office/drawing/2010/main" val="0"/>
+                        </a:ext>
+                      </a:extLst>
+                    </a:blip>
+                    <a:stretch>
+                      <a:fillRect/>
+                    </a:stretch>
+                  </pic:blipFill>
+                  <pic:spPr>
+                    <a:xfrm>
+                      <a:off x="0" y="0"/>
+                      <a:ext cx="1625600" cy="1625600"/>
+                    </a:xfrm>
+                    <a:prstGeom prst="rect">
+                      <a:avLst/>
+                    </a:prstGeom>
+                  </pic:spPr>
+                </pic:pic>
+              </a:graphicData>
+            </a:graphic>
+          </wp:inline>
+        </w:drawing>
+      </w:r>
+    </w:p>
+    <w:p>
+      <w:pPr>
+        <w:jc w:val="center"/>
+        <w:rPr>
+          <w:b/>
+          <w:bCs/>
+          <w:sz w:val="23"/>
+          <w:szCs w:val="23"/>
+        </w:rPr>
+      </w:pPr>
       <w:r>
         <w:rPr>
           <w:b/>
@@ -810,13 +1434,92 @@
         </w:rPr>
         <w:t>lena64.jpg</w:t>
       </w:r>
-      <w:r>
-        <w:rPr>
-          <w:sz w:val="23"/>
-          <w:szCs w:val="23"/>
-        </w:rPr>
-        <w:t xml:space="preserve">, </w:t>
-      </w:r>
+    </w:p>
+    <w:p>
+      <w:pPr>
+        <w:jc w:val="center"/>
+        <w:rPr>
+          <w:b/>
+          <w:bCs/>
+          <w:sz w:val="23"/>
+          <w:szCs w:val="23"/>
+        </w:rPr>
+      </w:pPr>
+    </w:p>
+    <w:p>
+      <w:pPr>
+        <w:jc w:val="center"/>
+        <w:rPr>
+          <w:b/>
+          <w:bCs/>
+          <w:sz w:val="23"/>
+          <w:szCs w:val="23"/>
+        </w:rPr>
+      </w:pPr>
+    </w:p>
+    <w:p>
+      <w:pPr>
+        <w:jc w:val="center"/>
+        <w:rPr>
+          <w:lang w:val="en-US" w:eastAsia="zh-CN"/>
+        </w:rPr>
+      </w:pPr>
+      <w:r>
+        <w:rPr>
+          <w:noProof/>
+          <w:lang w:val="en-US" w:eastAsia="zh-CN"/>
+        </w:rPr>
+        <w:lastRenderedPageBreak/>
+        <w:drawing>
+          <wp:inline distT="0" distB="0" distL="0" distR="0" wp14:anchorId="2CA8AB40" wp14:editId="2D64D517">
+            <wp:extent cx="1625600" cy="1625600"/>
+            <wp:effectExtent l="0" t="0" r="0" b="0"/>
+            <wp:docPr id="1828757162" name="Picture 4" descr="A person wearing a hat&#10;&#10;Description automatically generated"/>
+            <wp:cNvGraphicFramePr>
+              <a:graphicFrameLocks xmlns:a="http://schemas.openxmlformats.org/drawingml/2006/main" noChangeAspect="1"/>
+            </wp:cNvGraphicFramePr>
+            <a:graphic xmlns:a="http://schemas.openxmlformats.org/drawingml/2006/main">
+              <a:graphicData uri="http://schemas.openxmlformats.org/drawingml/2006/picture">
+                <pic:pic xmlns:pic="http://schemas.openxmlformats.org/drawingml/2006/picture">
+                  <pic:nvPicPr>
+                    <pic:cNvPr id="1828757162" name="Picture 4" descr="A person wearing a hat&#10;&#10;Description automatically generated"/>
+                    <pic:cNvPicPr/>
+                  </pic:nvPicPr>
+                  <pic:blipFill>
+                    <a:blip r:embed="rId10">
+                      <a:extLst>
+                        <a:ext uri="{28A0092B-C50C-407E-A947-70E740481C1C}">
+                          <a14:useLocalDpi xmlns:a14="http://schemas.microsoft.com/office/drawing/2010/main" val="0"/>
+                        </a:ext>
+                      </a:extLst>
+                    </a:blip>
+                    <a:stretch>
+                      <a:fillRect/>
+                    </a:stretch>
+                  </pic:blipFill>
+                  <pic:spPr>
+                    <a:xfrm>
+                      <a:off x="0" y="0"/>
+                      <a:ext cx="1625600" cy="1625600"/>
+                    </a:xfrm>
+                    <a:prstGeom prst="rect">
+                      <a:avLst/>
+                    </a:prstGeom>
+                  </pic:spPr>
+                </pic:pic>
+              </a:graphicData>
+            </a:graphic>
+          </wp:inline>
+        </w:drawing>
+      </w:r>
+    </w:p>
+    <w:p>
+      <w:pPr>
+        <w:jc w:val="center"/>
+        <w:rPr>
+          <w:lang w:val="en-US" w:eastAsia="zh-CN"/>
+        </w:rPr>
+      </w:pPr>
       <w:r>
         <w:rPr>
           <w:b/>
@@ -826,13 +1529,80 @@
         </w:rPr>
         <w:t>lena32.jpg</w:t>
       </w:r>
-      <w:r>
-        <w:rPr>
-          <w:sz w:val="23"/>
-          <w:szCs w:val="23"/>
-        </w:rPr>
-        <w:t xml:space="preserve">, </w:t>
-      </w:r>
+    </w:p>
+    <w:p>
+      <w:pPr>
+        <w:jc w:val="center"/>
+        <w:rPr>
+          <w:lang w:val="en-US" w:eastAsia="zh-CN"/>
+        </w:rPr>
+      </w:pPr>
+    </w:p>
+    <w:p>
+      <w:pPr>
+        <w:jc w:val="center"/>
+        <w:rPr>
+          <w:lang w:val="en-US" w:eastAsia="zh-CN"/>
+        </w:rPr>
+      </w:pPr>
+      <w:r>
+        <w:rPr>
+          <w:noProof/>
+          <w:lang w:val="en-US" w:eastAsia="zh-CN"/>
+        </w:rPr>
+        <w:drawing>
+          <wp:inline distT="0" distB="0" distL="0" distR="0" wp14:anchorId="7B3F1F0C" wp14:editId="7363A1BB">
+            <wp:extent cx="1625600" cy="1625600"/>
+            <wp:effectExtent l="0" t="0" r="0" b="0"/>
+            <wp:docPr id="1258804744" name="Picture 5" descr="A person wearing a hat&#10;&#10;Description automatically generated"/>
+            <wp:cNvGraphicFramePr>
+              <a:graphicFrameLocks xmlns:a="http://schemas.openxmlformats.org/drawingml/2006/main" noChangeAspect="1"/>
+            </wp:cNvGraphicFramePr>
+            <a:graphic xmlns:a="http://schemas.openxmlformats.org/drawingml/2006/main">
+              <a:graphicData uri="http://schemas.openxmlformats.org/drawingml/2006/picture">
+                <pic:pic xmlns:pic="http://schemas.openxmlformats.org/drawingml/2006/picture">
+                  <pic:nvPicPr>
+                    <pic:cNvPr id="1258804744" name="Picture 5" descr="A person wearing a hat&#10;&#10;Description automatically generated"/>
+                    <pic:cNvPicPr/>
+                  </pic:nvPicPr>
+                  <pic:blipFill>
+                    <a:blip r:embed="rId11">
+                      <a:extLst>
+                        <a:ext uri="{28A0092B-C50C-407E-A947-70E740481C1C}">
+                          <a14:useLocalDpi xmlns:a14="http://schemas.microsoft.com/office/drawing/2010/main" val="0"/>
+                        </a:ext>
+                      </a:extLst>
+                    </a:blip>
+                    <a:stretch>
+                      <a:fillRect/>
+                    </a:stretch>
+                  </pic:blipFill>
+                  <pic:spPr>
+                    <a:xfrm>
+                      <a:off x="0" y="0"/>
+                      <a:ext cx="1625600" cy="1625600"/>
+                    </a:xfrm>
+                    <a:prstGeom prst="rect">
+                      <a:avLst/>
+                    </a:prstGeom>
+                  </pic:spPr>
+                </pic:pic>
+              </a:graphicData>
+            </a:graphic>
+          </wp:inline>
+        </w:drawing>
+      </w:r>
+    </w:p>
+    <w:p>
+      <w:pPr>
+        <w:jc w:val="center"/>
+        <w:rPr>
+          <w:b/>
+          <w:bCs/>
+          <w:sz w:val="23"/>
+          <w:szCs w:val="23"/>
+        </w:rPr>
+      </w:pPr>
       <w:r>
         <w:rPr>
           <w:b/>
@@ -842,13 +1612,83 @@
         </w:rPr>
         <w:t>lena16.png</w:t>
       </w:r>
-      <w:r>
-        <w:rPr>
-          <w:sz w:val="23"/>
-          <w:szCs w:val="23"/>
-        </w:rPr>
-        <w:t xml:space="preserve">, </w:t>
-      </w:r>
+    </w:p>
+    <w:p>
+      <w:pPr>
+        <w:jc w:val="center"/>
+        <w:rPr>
+          <w:b/>
+          <w:bCs/>
+          <w:sz w:val="23"/>
+          <w:szCs w:val="23"/>
+        </w:rPr>
+      </w:pPr>
+    </w:p>
+    <w:p>
+      <w:pPr>
+        <w:jc w:val="center"/>
+        <w:rPr>
+          <w:lang w:val="en-US" w:eastAsia="zh-CN"/>
+        </w:rPr>
+      </w:pPr>
+      <w:r>
+        <w:rPr>
+          <w:noProof/>
+          <w:lang w:val="en-US" w:eastAsia="zh-CN"/>
+        </w:rPr>
+        <w:drawing>
+          <wp:inline distT="0" distB="0" distL="0" distR="0" wp14:anchorId="181387E4" wp14:editId="1ECD685F">
+            <wp:extent cx="1625600" cy="1625600"/>
+            <wp:effectExtent l="0" t="0" r="0" b="0"/>
+            <wp:docPr id="55618466" name="Picture 6" descr="A person wearing a hat&#10;&#10;Description automatically generated"/>
+            <wp:cNvGraphicFramePr>
+              <a:graphicFrameLocks xmlns:a="http://schemas.openxmlformats.org/drawingml/2006/main" noChangeAspect="1"/>
+            </wp:cNvGraphicFramePr>
+            <a:graphic xmlns:a="http://schemas.openxmlformats.org/drawingml/2006/main">
+              <a:graphicData uri="http://schemas.openxmlformats.org/drawingml/2006/picture">
+                <pic:pic xmlns:pic="http://schemas.openxmlformats.org/drawingml/2006/picture">
+                  <pic:nvPicPr>
+                    <pic:cNvPr id="55618466" name="Picture 6" descr="A person wearing a hat&#10;&#10;Description automatically generated"/>
+                    <pic:cNvPicPr/>
+                  </pic:nvPicPr>
+                  <pic:blipFill>
+                    <a:blip r:embed="rId12">
+                      <a:extLst>
+                        <a:ext uri="{28A0092B-C50C-407E-A947-70E740481C1C}">
+                          <a14:useLocalDpi xmlns:a14="http://schemas.microsoft.com/office/drawing/2010/main" val="0"/>
+                        </a:ext>
+                      </a:extLst>
+                    </a:blip>
+                    <a:stretch>
+                      <a:fillRect/>
+                    </a:stretch>
+                  </pic:blipFill>
+                  <pic:spPr>
+                    <a:xfrm>
+                      <a:off x="0" y="0"/>
+                      <a:ext cx="1625600" cy="1625600"/>
+                    </a:xfrm>
+                    <a:prstGeom prst="rect">
+                      <a:avLst/>
+                    </a:prstGeom>
+                  </pic:spPr>
+                </pic:pic>
+              </a:graphicData>
+            </a:graphic>
+          </wp:inline>
+        </w:drawing>
+      </w:r>
+    </w:p>
+    <w:p>
+      <w:pPr>
+        <w:jc w:val="center"/>
+        <w:rPr>
+          <w:b/>
+          <w:bCs/>
+          <w:sz w:val="23"/>
+          <w:szCs w:val="23"/>
+        </w:rPr>
+      </w:pPr>
       <w:r>
         <w:rPr>
           <w:b/>
@@ -858,13 +1698,95 @@
         </w:rPr>
         <w:t>lena8.png</w:t>
       </w:r>
-      <w:r>
-        <w:rPr>
-          <w:sz w:val="23"/>
-          <w:szCs w:val="23"/>
-        </w:rPr>
-        <w:t xml:space="preserve">, </w:t>
-      </w:r>
+    </w:p>
+    <w:p>
+      <w:pPr>
+        <w:jc w:val="center"/>
+        <w:rPr>
+          <w:b/>
+          <w:bCs/>
+          <w:sz w:val="23"/>
+          <w:szCs w:val="23"/>
+        </w:rPr>
+      </w:pPr>
+    </w:p>
+    <w:p>
+      <w:pPr>
+        <w:jc w:val="center"/>
+        <w:rPr>
+          <w:b/>
+          <w:bCs/>
+          <w:sz w:val="23"/>
+          <w:szCs w:val="23"/>
+        </w:rPr>
+      </w:pPr>
+    </w:p>
+    <w:p>
+      <w:pPr>
+        <w:jc w:val="center"/>
+        <w:rPr>
+          <w:lang w:val="en-US" w:eastAsia="zh-CN"/>
+        </w:rPr>
+      </w:pPr>
+      <w:r>
+        <w:rPr>
+          <w:noProof/>
+          <w:lang w:val="en-US" w:eastAsia="zh-CN"/>
+        </w:rPr>
+        <w:lastRenderedPageBreak/>
+        <w:drawing>
+          <wp:inline distT="0" distB="0" distL="0" distR="0" wp14:anchorId="087E05F8" wp14:editId="0D3677CB">
+            <wp:extent cx="1625600" cy="1625600"/>
+            <wp:effectExtent l="0" t="0" r="0" b="0"/>
+            <wp:docPr id="196906840" name="Picture 7" descr="A person wearing a hat&#10;&#10;Description automatically generated"/>
+            <wp:cNvGraphicFramePr>
+              <a:graphicFrameLocks xmlns:a="http://schemas.openxmlformats.org/drawingml/2006/main" noChangeAspect="1"/>
+            </wp:cNvGraphicFramePr>
+            <a:graphic xmlns:a="http://schemas.openxmlformats.org/drawingml/2006/main">
+              <a:graphicData uri="http://schemas.openxmlformats.org/drawingml/2006/picture">
+                <pic:pic xmlns:pic="http://schemas.openxmlformats.org/drawingml/2006/picture">
+                  <pic:nvPicPr>
+                    <pic:cNvPr id="196906840" name="Picture 7" descr="A person wearing a hat&#10;&#10;Description automatically generated"/>
+                    <pic:cNvPicPr/>
+                  </pic:nvPicPr>
+                  <pic:blipFill>
+                    <a:blip r:embed="rId13">
+                      <a:extLst>
+                        <a:ext uri="{28A0092B-C50C-407E-A947-70E740481C1C}">
+                          <a14:useLocalDpi xmlns:a14="http://schemas.microsoft.com/office/drawing/2010/main" val="0"/>
+                        </a:ext>
+                      </a:extLst>
+                    </a:blip>
+                    <a:stretch>
+                      <a:fillRect/>
+                    </a:stretch>
+                  </pic:blipFill>
+                  <pic:spPr>
+                    <a:xfrm>
+                      <a:off x="0" y="0"/>
+                      <a:ext cx="1625600" cy="1625600"/>
+                    </a:xfrm>
+                    <a:prstGeom prst="rect">
+                      <a:avLst/>
+                    </a:prstGeom>
+                  </pic:spPr>
+                </pic:pic>
+              </a:graphicData>
+            </a:graphic>
+          </wp:inline>
+        </w:drawing>
+      </w:r>
+    </w:p>
+    <w:p>
+      <w:pPr>
+        <w:jc w:val="center"/>
+        <w:rPr>
+          <w:b/>
+          <w:bCs/>
+          <w:sz w:val="23"/>
+          <w:szCs w:val="23"/>
+        </w:rPr>
+      </w:pPr>
       <w:r>
         <w:rPr>
           <w:b/>
@@ -874,13 +1796,77 @@
         </w:rPr>
         <w:t>lena4.png</w:t>
       </w:r>
-      <w:r>
-        <w:rPr>
-          <w:sz w:val="23"/>
-          <w:szCs w:val="23"/>
-        </w:rPr>
-        <w:t xml:space="preserve">, and </w:t>
-      </w:r>
+    </w:p>
+    <w:p>
+      <w:pPr>
+        <w:jc w:val="center"/>
+        <w:rPr>
+          <w:lang w:val="en-US" w:eastAsia="zh-CN"/>
+        </w:rPr>
+      </w:pPr>
+    </w:p>
+    <w:p>
+      <w:pPr>
+        <w:jc w:val="center"/>
+        <w:rPr>
+          <w:lang w:val="en-US" w:eastAsia="zh-CN"/>
+        </w:rPr>
+      </w:pPr>
+      <w:r>
+        <w:rPr>
+          <w:noProof/>
+          <w:lang w:val="en-US" w:eastAsia="zh-CN"/>
+        </w:rPr>
+        <w:drawing>
+          <wp:inline distT="0" distB="0" distL="0" distR="0" wp14:anchorId="220D4180" wp14:editId="2D4DC9CF">
+            <wp:extent cx="1625600" cy="1625600"/>
+            <wp:effectExtent l="0" t="0" r="0" b="0"/>
+            <wp:docPr id="907474837" name="Picture 8" descr="A person with long hair&#10;&#10;Description automatically generated"/>
+            <wp:cNvGraphicFramePr>
+              <a:graphicFrameLocks xmlns:a="http://schemas.openxmlformats.org/drawingml/2006/main" noChangeAspect="1"/>
+            </wp:cNvGraphicFramePr>
+            <a:graphic xmlns:a="http://schemas.openxmlformats.org/drawingml/2006/main">
+              <a:graphicData uri="http://schemas.openxmlformats.org/drawingml/2006/picture">
+                <pic:pic xmlns:pic="http://schemas.openxmlformats.org/drawingml/2006/picture">
+                  <pic:nvPicPr>
+                    <pic:cNvPr id="907474837" name="Picture 8" descr="A person with long hair&#10;&#10;Description automatically generated"/>
+                    <pic:cNvPicPr/>
+                  </pic:nvPicPr>
+                  <pic:blipFill>
+                    <a:blip r:embed="rId14">
+                      <a:extLst>
+                        <a:ext uri="{28A0092B-C50C-407E-A947-70E740481C1C}">
+                          <a14:useLocalDpi xmlns:a14="http://schemas.microsoft.com/office/drawing/2010/main" val="0"/>
+                        </a:ext>
+                      </a:extLst>
+                    </a:blip>
+                    <a:stretch>
+                      <a:fillRect/>
+                    </a:stretch>
+                  </pic:blipFill>
+                  <pic:spPr>
+                    <a:xfrm>
+                      <a:off x="0" y="0"/>
+                      <a:ext cx="1625600" cy="1625600"/>
+                    </a:xfrm>
+                    <a:prstGeom prst="rect">
+                      <a:avLst/>
+                    </a:prstGeom>
+                  </pic:spPr>
+                </pic:pic>
+              </a:graphicData>
+            </a:graphic>
+          </wp:inline>
+        </w:drawing>
+      </w:r>
+    </w:p>
+    <w:p>
+      <w:pPr>
+        <w:jc w:val="center"/>
+        <w:rPr>
+          <w:lang w:val="en-US" w:eastAsia="zh-CN"/>
+        </w:rPr>
+      </w:pPr>
       <w:r>
         <w:rPr>
           <w:b/>
@@ -889,13 +1875,6 @@
           <w:szCs w:val="23"/>
         </w:rPr>
         <w:t>lena2.png</w:t>
-      </w:r>
-      <w:r>
-        <w:rPr>
-          <w:sz w:val="23"/>
-          <w:szCs w:val="23"/>
-        </w:rPr>
-        <w:t>.</w:t>
       </w:r>
     </w:p>
     <w:sectPr>
@@ -2723,6 +3702,38 @@
       <w:lang w:val="en-US"/>
     </w:rPr>
   </w:style>
+  <w:style w:type="paragraph" w:styleId="Footer">
+    <w:name w:val="footer"/>
+    <w:basedOn w:val="Normal"/>
+    <w:link w:val="FooterChar"/>
+    <w:uiPriority w:val="99"/>
+    <w:semiHidden/>
+    <w:unhideWhenUsed/>
+    <w:rsid w:val="00B03EEF"/>
+    <w:pPr>
+      <w:tabs>
+        <w:tab w:val="center" w:pos="4680"/>
+        <w:tab w:val="right" w:pos="9360"/>
+      </w:tabs>
+      <w:spacing w:after="0" w:line="240" w:lineRule="auto"/>
+    </w:pPr>
+  </w:style>
+  <w:style w:type="character" w:customStyle="1" w:styleId="FooterChar">
+    <w:name w:val="Footer Char"/>
+    <w:basedOn w:val="DefaultParagraphFont"/>
+    <w:link w:val="Footer"/>
+    <w:uiPriority w:val="99"/>
+    <w:semiHidden/>
+    <w:rsid w:val="00B03EEF"/>
+  </w:style>
+  <w:style w:type="character" w:styleId="PageNumber">
+    <w:name w:val="page number"/>
+    <w:basedOn w:val="DefaultParagraphFont"/>
+    <w:uiPriority w:val="99"/>
+    <w:semiHidden/>
+    <w:unhideWhenUsed/>
+    <w:rsid w:val="00B03EEF"/>
+  </w:style>
 </w:styles>
 </file>
 

</xml_diff>